<commit_message>
faster rcnn summary unfinished
</commit_message>
<xml_diff>
--- a/leetcode总结.docx
+++ b/leetcode总结.docx
@@ -2573,9 +2573,6 @@
       <w:pPr>
         <w:pStyle w:val="a3"/>
         <w:jc w:val="both"/>
-        <w:rPr>
-          <w:rFonts w:hint="eastAsia"/>
-        </w:rPr>
       </w:pPr>
       <w:r>
         <w:rPr>
@@ -2680,19 +2677,19 @@
         <w:spacing w:line="360" w:lineRule="auto"/>
         <w:jc w:val="left"/>
         <w:rPr>
-          <w:rFonts w:ascii="宋体" w:eastAsia="宋体" w:hAnsi="宋体" w:cs="新宋体" w:hint="eastAsia"/>
-          <w:kern w:val="0"/>
-          <w:sz w:val="24"/>
-          <w:szCs w:val="24"/>
-        </w:rPr>
-      </w:pPr>
-      <w:r>
-        <w:rPr>
           <w:rFonts w:ascii="宋体" w:eastAsia="宋体" w:hAnsi="宋体" w:cs="新宋体"/>
           <w:kern w:val="0"/>
           <w:sz w:val="24"/>
           <w:szCs w:val="24"/>
         </w:rPr>
+      </w:pPr>
+      <w:r>
+        <w:rPr>
+          <w:rFonts w:ascii="宋体" w:eastAsia="宋体" w:hAnsi="宋体" w:cs="新宋体"/>
+          <w:kern w:val="0"/>
+          <w:sz w:val="24"/>
+          <w:szCs w:val="24"/>
+        </w:rPr>
         <w:t>Given a string representing arbitrarily nested ternary expressions, calculate the result of the expression. You can always assume that the given expression is valid and only consists of digits 0-9</w:t>
       </w:r>
       <w:proofErr w:type="gramStart"/>
@@ -2733,16 +2730,7 @@
           <w:sz w:val="24"/>
           <w:szCs w:val="24"/>
         </w:rPr>
-        <w:t xml:space="preserve"> True and False respectivel</w:t>
-      </w:r>
-      <w:r>
-        <w:rPr>
-          <w:rFonts w:ascii="宋体" w:eastAsia="宋体" w:hAnsi="宋体" w:cs="新宋体"/>
-          <w:kern w:val="0"/>
-          <w:sz w:val="24"/>
-          <w:szCs w:val="24"/>
-        </w:rPr>
-        <w:t>y).</w:t>
+        <w:t xml:space="preserve"> True and False respectively).</w:t>
       </w:r>
     </w:p>
     <w:p>
@@ -2753,7 +2741,7 @@
         <w:spacing w:line="360" w:lineRule="auto"/>
         <w:jc w:val="left"/>
         <w:rPr>
-          <w:rFonts w:ascii="宋体" w:eastAsia="宋体" w:hAnsi="宋体" w:cs="新宋体" w:hint="eastAsia"/>
+          <w:rFonts w:ascii="宋体" w:eastAsia="宋体" w:hAnsi="宋体" w:cs="新宋体"/>
           <w:kern w:val="0"/>
           <w:sz w:val="24"/>
           <w:szCs w:val="24"/>
@@ -3161,13 +3149,31 @@
         <w:spacing w:line="360" w:lineRule="auto"/>
         <w:jc w:val="left"/>
         <w:rPr>
+          <w:rFonts w:ascii="宋体" w:eastAsia="宋体" w:hAnsi="宋体" w:cs="新宋体"/>
+          <w:color w:val="2B91AF"/>
+          <w:kern w:val="0"/>
+          <w:sz w:val="24"/>
+          <w:szCs w:val="24"/>
+        </w:rPr>
+      </w:pPr>
+      <w:r>
+        <w:rPr>
           <w:rFonts w:ascii="宋体" w:eastAsia="宋体" w:hAnsi="宋体" w:cs="新宋体" w:hint="eastAsia"/>
-          <w:color w:val="2B91AF"/>
-          <w:kern w:val="0"/>
-          <w:sz w:val="24"/>
-          <w:szCs w:val="24"/>
-        </w:rPr>
-      </w:pPr>
+          <w:kern w:val="0"/>
+          <w:sz w:val="24"/>
+          <w:szCs w:val="24"/>
+        </w:rPr>
+        <w:t>O</w:t>
+      </w:r>
+      <w:r>
+        <w:rPr>
+          <w:rFonts w:ascii="宋体" w:eastAsia="宋体" w:hAnsi="宋体" w:cs="新宋体"/>
+          <w:kern w:val="0"/>
+          <w:sz w:val="24"/>
+          <w:szCs w:val="24"/>
+        </w:rPr>
+        <w:t>utput</w:t>
+      </w:r>
       <w:r>
         <w:rPr>
           <w:rFonts w:ascii="宋体" w:eastAsia="宋体" w:hAnsi="宋体" w:cs="新宋体" w:hint="eastAsia"/>
@@ -3175,43 +3181,7 @@
           <w:sz w:val="24"/>
           <w:szCs w:val="24"/>
         </w:rPr>
-        <w:t>O</w:t>
-      </w:r>
-      <w:r>
-        <w:rPr>
-          <w:rFonts w:ascii="宋体" w:eastAsia="宋体" w:hAnsi="宋体" w:cs="新宋体"/>
-          <w:kern w:val="0"/>
-          <w:sz w:val="24"/>
-          <w:szCs w:val="24"/>
-        </w:rPr>
-        <w:t>utput</w:t>
-      </w:r>
-      <w:r>
-        <w:rPr>
-          <w:rFonts w:ascii="宋体" w:eastAsia="宋体" w:hAnsi="宋体" w:cs="新宋体" w:hint="eastAsia"/>
-          <w:kern w:val="0"/>
-          <w:sz w:val="24"/>
-          <w:szCs w:val="24"/>
-        </w:rPr>
-        <w:t>：“</w:t>
-      </w:r>
-      <w:r>
-        <w:rPr>
-          <w:rFonts w:ascii="宋体" w:eastAsia="宋体" w:hAnsi="宋体" w:cs="新宋体" w:hint="eastAsia"/>
-          <w:kern w:val="0"/>
-          <w:sz w:val="24"/>
-          <w:szCs w:val="24"/>
-        </w:rPr>
-        <w:t>F</w:t>
-      </w:r>
-      <w:r>
-        <w:rPr>
-          <w:rFonts w:ascii="宋体" w:eastAsia="宋体" w:hAnsi="宋体" w:cs="新宋体" w:hint="eastAsia"/>
-          <w:kern w:val="0"/>
-          <w:sz w:val="24"/>
-          <w:szCs w:val="24"/>
-        </w:rPr>
-        <w:t>”</w:t>
+        <w:t>：“F”</w:t>
       </w:r>
     </w:p>
     <w:p>
@@ -6895,8 +6865,6 @@
         </w:rPr>
         <w:t>it);</w:t>
       </w:r>
-      <w:bookmarkStart w:id="0" w:name="_GoBack"/>
-      <w:bookmarkEnd w:id="0"/>
     </w:p>
     <w:p>
       <w:pPr>
@@ -7326,9 +7294,11 @@
       <w:pPr>
         <w:spacing w:line="360" w:lineRule="auto"/>
         <w:rPr>
-          <w:rFonts w:ascii="宋体" w:eastAsia="宋体" w:hAnsi="宋体" w:hint="eastAsia"/>
-          <w:sz w:val="24"/>
-          <w:szCs w:val="24"/>
+          <w:rFonts w:ascii="新宋体" w:eastAsia="新宋体" w:cs="新宋体"/>
+          <w:color w:val="000000"/>
+          <w:kern w:val="0"/>
+          <w:sz w:val="19"/>
+          <w:szCs w:val="19"/>
         </w:rPr>
       </w:pPr>
       <w:r>
@@ -7427,6 +7397,1490 @@
         </w:rPr>
         <w:t>;</w:t>
       </w:r>
+    </w:p>
+    <w:p>
+      <w:pPr>
+        <w:pStyle w:val="a3"/>
+        <w:jc w:val="left"/>
+      </w:pPr>
+      <w:r>
+        <w:rPr>
+          <w:rFonts w:hint="eastAsia"/>
+        </w:rPr>
+        <w:t>C++中的0、NULL、</w:t>
+      </w:r>
+      <w:proofErr w:type="spellStart"/>
+      <w:r>
+        <w:rPr>
+          <w:rFonts w:hint="eastAsia"/>
+        </w:rPr>
+        <w:t>nullptr</w:t>
+      </w:r>
+      <w:proofErr w:type="spellEnd"/>
+    </w:p>
+    <w:p>
+      <w:pPr>
+        <w:spacing w:line="360" w:lineRule="auto"/>
+        <w:rPr>
+          <w:rFonts w:ascii="宋体" w:eastAsia="宋体" w:hAnsi="宋体"/>
+          <w:sz w:val="24"/>
+          <w:szCs w:val="24"/>
+        </w:rPr>
+      </w:pPr>
+      <w:r>
+        <w:rPr>
+          <w:rFonts w:ascii="宋体" w:eastAsia="宋体" w:hAnsi="宋体" w:hint="eastAsia"/>
+          <w:sz w:val="24"/>
+          <w:szCs w:val="24"/>
+        </w:rPr>
+        <w:t>本质上讲：</w:t>
+      </w:r>
+    </w:p>
+    <w:p>
+      <w:pPr>
+        <w:spacing w:line="360" w:lineRule="auto"/>
+        <w:rPr>
+          <w:rFonts w:ascii="宋体" w:eastAsia="宋体" w:hAnsi="宋体" w:hint="eastAsia"/>
+          <w:sz w:val="24"/>
+          <w:szCs w:val="24"/>
+        </w:rPr>
+      </w:pPr>
+      <w:r>
+        <w:rPr>
+          <w:rFonts w:ascii="宋体" w:eastAsia="宋体" w:hAnsi="宋体"/>
+          <w:sz w:val="24"/>
+          <w:szCs w:val="24"/>
+        </w:rPr>
+        <w:t>1) 0是</w:t>
+      </w:r>
+      <w:proofErr w:type="spellStart"/>
+      <w:r>
+        <w:rPr>
+          <w:rFonts w:ascii="宋体" w:eastAsia="宋体" w:hAnsi="宋体"/>
+          <w:sz w:val="24"/>
+          <w:szCs w:val="24"/>
+        </w:rPr>
+        <w:t>int</w:t>
+      </w:r>
+      <w:proofErr w:type="spellEnd"/>
+      <w:r>
+        <w:rPr>
+          <w:rFonts w:ascii="宋体" w:eastAsia="宋体" w:hAnsi="宋体"/>
+          <w:sz w:val="24"/>
+          <w:szCs w:val="24"/>
+        </w:rPr>
+        <w:t>型的字面值常量</w:t>
+      </w:r>
+    </w:p>
+    <w:p>
+      <w:pPr>
+        <w:spacing w:line="360" w:lineRule="auto"/>
+        <w:rPr>
+          <w:rFonts w:ascii="宋体" w:eastAsia="宋体" w:hAnsi="宋体" w:hint="eastAsia"/>
+          <w:sz w:val="24"/>
+          <w:szCs w:val="24"/>
+        </w:rPr>
+      </w:pPr>
+      <w:r>
+        <w:rPr>
+          <w:rFonts w:ascii="宋体" w:eastAsia="宋体" w:hAnsi="宋体"/>
+          <w:sz w:val="24"/>
+          <w:szCs w:val="24"/>
+        </w:rPr>
+        <w:t xml:space="preserve">2) NULL 是预处理变量，定义在 </w:t>
+      </w:r>
+      <w:proofErr w:type="spellStart"/>
+      <w:r>
+        <w:rPr>
+          <w:rFonts w:ascii="宋体" w:eastAsia="宋体" w:hAnsi="宋体"/>
+          <w:sz w:val="24"/>
+          <w:szCs w:val="24"/>
+        </w:rPr>
+        <w:t>cstdlib</w:t>
+      </w:r>
+      <w:proofErr w:type="spellEnd"/>
+      <w:r>
+        <w:rPr>
+          <w:rFonts w:ascii="宋体" w:eastAsia="宋体" w:hAnsi="宋体"/>
+          <w:sz w:val="24"/>
+          <w:szCs w:val="24"/>
+        </w:rPr>
+        <w:t xml:space="preserve"> 中，其值是</w:t>
+      </w:r>
+      <w:r>
+        <w:rPr>
+          <w:rFonts w:ascii="宋体" w:eastAsia="宋体" w:hAnsi="宋体"/>
+          <w:sz w:val="24"/>
+          <w:szCs w:val="24"/>
+        </w:rPr>
+        <w:t>0</w:t>
+      </w:r>
+    </w:p>
+    <w:p>
+      <w:pPr>
+        <w:spacing w:line="360" w:lineRule="auto"/>
+        <w:rPr>
+          <w:rFonts w:ascii="宋体" w:eastAsia="宋体" w:hAnsi="宋体"/>
+          <w:sz w:val="24"/>
+          <w:szCs w:val="24"/>
+        </w:rPr>
+      </w:pPr>
+      <w:r>
+        <w:rPr>
+          <w:rFonts w:ascii="宋体" w:eastAsia="宋体" w:hAnsi="宋体"/>
+          <w:sz w:val="24"/>
+          <w:szCs w:val="24"/>
+        </w:rPr>
+        <w:t xml:space="preserve">3) </w:t>
+      </w:r>
+      <w:proofErr w:type="spellStart"/>
+      <w:r>
+        <w:rPr>
+          <w:rFonts w:ascii="宋体" w:eastAsia="宋体" w:hAnsi="宋体"/>
+          <w:sz w:val="24"/>
+          <w:szCs w:val="24"/>
+        </w:rPr>
+        <w:t>nullptr</w:t>
+      </w:r>
+      <w:proofErr w:type="spellEnd"/>
+      <w:r>
+        <w:rPr>
+          <w:rFonts w:ascii="宋体" w:eastAsia="宋体" w:hAnsi="宋体"/>
+          <w:sz w:val="24"/>
+          <w:szCs w:val="24"/>
+        </w:rPr>
+        <w:t xml:space="preserve"> 是 </w:t>
+      </w:r>
+      <w:proofErr w:type="spellStart"/>
+      <w:r>
+        <w:rPr>
+          <w:rFonts w:ascii="宋体" w:eastAsia="宋体" w:hAnsi="宋体"/>
+          <w:sz w:val="24"/>
+          <w:szCs w:val="24"/>
+        </w:rPr>
+        <w:t>nullptr_t</w:t>
+      </w:r>
+      <w:proofErr w:type="spellEnd"/>
+      <w:r>
+        <w:rPr>
+          <w:rFonts w:ascii="宋体" w:eastAsia="宋体" w:hAnsi="宋体"/>
+          <w:sz w:val="24"/>
+          <w:szCs w:val="24"/>
+        </w:rPr>
+        <w:t xml:space="preserve"> 类型的字面值。</w:t>
+      </w:r>
+    </w:p>
+    <w:p>
+      <w:pPr>
+        <w:spacing w:line="360" w:lineRule="auto"/>
+        <w:rPr>
+          <w:rFonts w:ascii="宋体" w:eastAsia="宋体" w:hAnsi="宋体" w:hint="eastAsia"/>
+          <w:sz w:val="24"/>
+          <w:szCs w:val="24"/>
+        </w:rPr>
+      </w:pPr>
+      <w:proofErr w:type="spellStart"/>
+      <w:r>
+        <w:rPr>
+          <w:rFonts w:ascii="宋体" w:eastAsia="宋体" w:hAnsi="宋体"/>
+          <w:sz w:val="24"/>
+          <w:szCs w:val="24"/>
+        </w:rPr>
+        <w:t>cstdlib</w:t>
+      </w:r>
+      <w:proofErr w:type="spellEnd"/>
+      <w:r>
+        <w:rPr>
+          <w:rFonts w:ascii="宋体" w:eastAsia="宋体" w:hAnsi="宋体"/>
+          <w:sz w:val="24"/>
+          <w:szCs w:val="24"/>
+        </w:rPr>
+        <w:t xml:space="preserve"> 中 NULL 的定义</w:t>
+      </w:r>
+    </w:p>
+    <w:p>
+      <w:pPr>
+        <w:spacing w:line="360" w:lineRule="auto"/>
+        <w:rPr>
+          <w:rFonts w:ascii="宋体" w:eastAsia="宋体" w:hAnsi="宋体"/>
+          <w:sz w:val="24"/>
+          <w:szCs w:val="24"/>
+        </w:rPr>
+      </w:pPr>
+      <w:r>
+        <w:rPr>
+          <w:rFonts w:ascii="宋体" w:eastAsia="宋体" w:hAnsi="宋体"/>
+          <w:sz w:val="24"/>
+          <w:szCs w:val="24"/>
+        </w:rPr>
+        <w:t>#</w:t>
+      </w:r>
+      <w:proofErr w:type="spellStart"/>
+      <w:r>
+        <w:rPr>
+          <w:rFonts w:ascii="宋体" w:eastAsia="宋体" w:hAnsi="宋体"/>
+          <w:sz w:val="24"/>
+          <w:szCs w:val="24"/>
+        </w:rPr>
+        <w:t>ifdef</w:t>
+      </w:r>
+      <w:proofErr w:type="spellEnd"/>
+      <w:r>
+        <w:rPr>
+          <w:rFonts w:ascii="宋体" w:eastAsia="宋体" w:hAnsi="宋体"/>
+          <w:sz w:val="24"/>
+          <w:szCs w:val="24"/>
+        </w:rPr>
+        <w:t xml:space="preserve"> __</w:t>
+      </w:r>
+      <w:proofErr w:type="spellStart"/>
+      <w:r>
+        <w:rPr>
+          <w:rFonts w:ascii="宋体" w:eastAsia="宋体" w:hAnsi="宋体"/>
+          <w:sz w:val="24"/>
+          <w:szCs w:val="24"/>
+        </w:rPr>
+        <w:t>cplusplus</w:t>
+      </w:r>
+      <w:proofErr w:type="spellEnd"/>
+      <w:r>
+        <w:rPr>
+          <w:rFonts w:ascii="宋体" w:eastAsia="宋体" w:hAnsi="宋体"/>
+          <w:sz w:val="24"/>
+          <w:szCs w:val="24"/>
+        </w:rPr>
+        <w:t xml:space="preserve">  </w:t>
+      </w:r>
+    </w:p>
+    <w:p>
+      <w:pPr>
+        <w:spacing w:line="360" w:lineRule="auto"/>
+        <w:rPr>
+          <w:rFonts w:ascii="宋体" w:eastAsia="宋体" w:hAnsi="宋体"/>
+          <w:sz w:val="24"/>
+          <w:szCs w:val="24"/>
+        </w:rPr>
+      </w:pPr>
+      <w:r>
+        <w:rPr>
+          <w:rFonts w:ascii="宋体" w:eastAsia="宋体" w:hAnsi="宋体"/>
+          <w:sz w:val="24"/>
+          <w:szCs w:val="24"/>
+        </w:rPr>
+        <w:t xml:space="preserve">  </w:t>
+      </w:r>
+    </w:p>
+    <w:p>
+      <w:pPr>
+        <w:spacing w:line="360" w:lineRule="auto"/>
+        <w:rPr>
+          <w:rFonts w:ascii="宋体" w:eastAsia="宋体" w:hAnsi="宋体"/>
+          <w:sz w:val="24"/>
+          <w:szCs w:val="24"/>
+        </w:rPr>
+      </w:pPr>
+      <w:r>
+        <w:rPr>
+          <w:rFonts w:ascii="宋体" w:eastAsia="宋体" w:hAnsi="宋体"/>
+          <w:sz w:val="24"/>
+          <w:szCs w:val="24"/>
+        </w:rPr>
+        <w:t xml:space="preserve">#define NULL 0  </w:t>
+      </w:r>
+    </w:p>
+    <w:p>
+      <w:pPr>
+        <w:spacing w:line="360" w:lineRule="auto"/>
+        <w:rPr>
+          <w:rFonts w:ascii="宋体" w:eastAsia="宋体" w:hAnsi="宋体"/>
+          <w:sz w:val="24"/>
+          <w:szCs w:val="24"/>
+        </w:rPr>
+      </w:pPr>
+      <w:r>
+        <w:rPr>
+          <w:rFonts w:ascii="宋体" w:eastAsia="宋体" w:hAnsi="宋体"/>
+          <w:sz w:val="24"/>
+          <w:szCs w:val="24"/>
+        </w:rPr>
+        <w:t xml:space="preserve">  </w:t>
+      </w:r>
+    </w:p>
+    <w:p>
+      <w:pPr>
+        <w:spacing w:line="360" w:lineRule="auto"/>
+        <w:rPr>
+          <w:rFonts w:ascii="宋体" w:eastAsia="宋体" w:hAnsi="宋体"/>
+          <w:sz w:val="24"/>
+          <w:szCs w:val="24"/>
+        </w:rPr>
+      </w:pPr>
+      <w:r>
+        <w:rPr>
+          <w:rFonts w:ascii="宋体" w:eastAsia="宋体" w:hAnsi="宋体"/>
+          <w:sz w:val="24"/>
+          <w:szCs w:val="24"/>
+        </w:rPr>
+        <w:t xml:space="preserve">#else  </w:t>
+      </w:r>
+    </w:p>
+    <w:p>
+      <w:pPr>
+        <w:spacing w:line="360" w:lineRule="auto"/>
+        <w:rPr>
+          <w:rFonts w:ascii="宋体" w:eastAsia="宋体" w:hAnsi="宋体"/>
+          <w:sz w:val="24"/>
+          <w:szCs w:val="24"/>
+        </w:rPr>
+      </w:pPr>
+      <w:r>
+        <w:rPr>
+          <w:rFonts w:ascii="宋体" w:eastAsia="宋体" w:hAnsi="宋体"/>
+          <w:sz w:val="24"/>
+          <w:szCs w:val="24"/>
+        </w:rPr>
+        <w:t xml:space="preserve">  </w:t>
+      </w:r>
+    </w:p>
+    <w:p>
+      <w:pPr>
+        <w:spacing w:line="360" w:lineRule="auto"/>
+        <w:rPr>
+          <w:rFonts w:ascii="宋体" w:eastAsia="宋体" w:hAnsi="宋体"/>
+          <w:sz w:val="24"/>
+          <w:szCs w:val="24"/>
+        </w:rPr>
+      </w:pPr>
+      <w:r>
+        <w:rPr>
+          <w:rFonts w:ascii="宋体" w:eastAsia="宋体" w:hAnsi="宋体"/>
+          <w:sz w:val="24"/>
+          <w:szCs w:val="24"/>
+        </w:rPr>
+        <w:t>#define NULL ((void *</w:t>
+      </w:r>
+      <w:proofErr w:type="gramStart"/>
+      <w:r>
+        <w:rPr>
+          <w:rFonts w:ascii="宋体" w:eastAsia="宋体" w:hAnsi="宋体"/>
+          <w:sz w:val="24"/>
+          <w:szCs w:val="24"/>
+        </w:rPr>
+        <w:t>)0</w:t>
+      </w:r>
+      <w:proofErr w:type="gramEnd"/>
+      <w:r>
+        <w:rPr>
+          <w:rFonts w:ascii="宋体" w:eastAsia="宋体" w:hAnsi="宋体"/>
+          <w:sz w:val="24"/>
+          <w:szCs w:val="24"/>
+        </w:rPr>
+        <w:t xml:space="preserve">)  </w:t>
+      </w:r>
+    </w:p>
+    <w:p>
+      <w:pPr>
+        <w:spacing w:line="360" w:lineRule="auto"/>
+        <w:rPr>
+          <w:rFonts w:ascii="宋体" w:eastAsia="宋体" w:hAnsi="宋体"/>
+          <w:sz w:val="24"/>
+          <w:szCs w:val="24"/>
+        </w:rPr>
+      </w:pPr>
+      <w:r>
+        <w:rPr>
+          <w:rFonts w:ascii="宋体" w:eastAsia="宋体" w:hAnsi="宋体"/>
+          <w:sz w:val="24"/>
+          <w:szCs w:val="24"/>
+        </w:rPr>
+        <w:t xml:space="preserve">  </w:t>
+      </w:r>
+    </w:p>
+    <w:p>
+      <w:pPr>
+        <w:spacing w:line="360" w:lineRule="auto"/>
+        <w:rPr>
+          <w:rFonts w:ascii="宋体" w:eastAsia="宋体" w:hAnsi="宋体"/>
+          <w:sz w:val="24"/>
+          <w:szCs w:val="24"/>
+        </w:rPr>
+      </w:pPr>
+      <w:r>
+        <w:rPr>
+          <w:rFonts w:ascii="宋体" w:eastAsia="宋体" w:hAnsi="宋体"/>
+          <w:sz w:val="24"/>
+          <w:szCs w:val="24"/>
+        </w:rPr>
+        <w:t>#</w:t>
+      </w:r>
+      <w:proofErr w:type="spellStart"/>
+      <w:r>
+        <w:rPr>
+          <w:rFonts w:ascii="宋体" w:eastAsia="宋体" w:hAnsi="宋体"/>
+          <w:sz w:val="24"/>
+          <w:szCs w:val="24"/>
+        </w:rPr>
+        <w:t>endif</w:t>
+      </w:r>
+      <w:proofErr w:type="spellEnd"/>
+      <w:r>
+        <w:rPr>
+          <w:rFonts w:ascii="宋体" w:eastAsia="宋体" w:hAnsi="宋体"/>
+          <w:sz w:val="24"/>
+          <w:szCs w:val="24"/>
+        </w:rPr>
+        <w:t xml:space="preserve">  </w:t>
+      </w:r>
+    </w:p>
+    <w:p>
+      <w:pPr>
+        <w:spacing w:line="360" w:lineRule="auto"/>
+        <w:rPr>
+          <w:rFonts w:ascii="宋体" w:eastAsia="宋体" w:hAnsi="宋体"/>
+          <w:sz w:val="24"/>
+          <w:szCs w:val="24"/>
+        </w:rPr>
+      </w:pPr>
+      <w:r>
+        <w:rPr>
+          <w:rFonts w:ascii="宋体" w:eastAsia="宋体" w:hAnsi="宋体" w:hint="eastAsia"/>
+          <w:sz w:val="24"/>
+          <w:szCs w:val="24"/>
+        </w:rPr>
+        <w:t>之所以这样定义，是因为</w:t>
+      </w:r>
+      <w:r>
+        <w:rPr>
+          <w:rFonts w:ascii="宋体" w:eastAsia="宋体" w:hAnsi="宋体" w:hint="eastAsia"/>
+          <w:sz w:val="24"/>
+          <w:szCs w:val="24"/>
+        </w:rPr>
+        <w:t>在</w:t>
+      </w:r>
+      <w:r>
+        <w:rPr>
+          <w:rFonts w:ascii="宋体" w:eastAsia="宋体" w:hAnsi="宋体"/>
+          <w:sz w:val="24"/>
+          <w:szCs w:val="24"/>
+        </w:rPr>
+        <w:t>C语言中，允许void*类型隐式转换为任意指针类型，而C++中不允许这样的强制类型转换，但是可以为任意类型的指针赋0值，因此，在C++中将NULL定义为0</w:t>
+      </w:r>
+      <w:r>
+        <w:rPr>
+          <w:rFonts w:ascii="宋体" w:eastAsia="宋体" w:hAnsi="宋体" w:hint="eastAsia"/>
+          <w:sz w:val="24"/>
+          <w:szCs w:val="24"/>
+        </w:rPr>
+        <w:t>。</w:t>
+      </w:r>
+    </w:p>
+    <w:p>
+      <w:pPr>
+        <w:spacing w:line="360" w:lineRule="auto"/>
+        <w:rPr>
+          <w:rFonts w:ascii="宋体" w:eastAsia="宋体" w:hAnsi="宋体"/>
+          <w:sz w:val="24"/>
+          <w:szCs w:val="24"/>
+        </w:rPr>
+      </w:pPr>
+    </w:p>
+    <w:p>
+      <w:pPr>
+        <w:spacing w:line="360" w:lineRule="auto"/>
+        <w:rPr>
+          <w:rFonts w:ascii="宋体" w:eastAsia="宋体" w:hAnsi="宋体"/>
+          <w:sz w:val="24"/>
+          <w:szCs w:val="24"/>
+        </w:rPr>
+      </w:pPr>
+      <w:r>
+        <w:rPr>
+          <w:rFonts w:ascii="宋体" w:eastAsia="宋体" w:hAnsi="宋体" w:hint="eastAsia"/>
+          <w:sz w:val="24"/>
+          <w:szCs w:val="24"/>
+        </w:rPr>
+        <w:lastRenderedPageBreak/>
+        <w:t>为了避免“野指针”（即指针在首次使用之前没有进行初始化）的出现，我们声明一个指针后最好马上对其进行初始化操作。如果暂时不明确该指针指向哪个变量，则需要赋予</w:t>
+      </w:r>
+      <w:r>
+        <w:rPr>
+          <w:rFonts w:ascii="宋体" w:eastAsia="宋体" w:hAnsi="宋体"/>
+          <w:sz w:val="24"/>
+          <w:szCs w:val="24"/>
+        </w:rPr>
+        <w:t>NULL值。除了NULL之外，C++11新标准中又引入了</w:t>
+      </w:r>
+      <w:proofErr w:type="spellStart"/>
+      <w:r>
+        <w:rPr>
+          <w:rFonts w:ascii="宋体" w:eastAsia="宋体" w:hAnsi="宋体"/>
+          <w:sz w:val="24"/>
+          <w:szCs w:val="24"/>
+        </w:rPr>
+        <w:t>nullptr</w:t>
+      </w:r>
+      <w:proofErr w:type="spellEnd"/>
+      <w:r>
+        <w:rPr>
+          <w:rFonts w:ascii="宋体" w:eastAsia="宋体" w:hAnsi="宋体"/>
+          <w:sz w:val="24"/>
+          <w:szCs w:val="24"/>
+        </w:rPr>
+        <w:t>来声明一个“空指针”</w:t>
+      </w:r>
+      <w:r>
+        <w:rPr>
+          <w:rFonts w:ascii="宋体" w:eastAsia="宋体" w:hAnsi="宋体" w:hint="eastAsia"/>
+          <w:sz w:val="24"/>
+          <w:szCs w:val="24"/>
+        </w:rPr>
+        <w:t>，</w:t>
+      </w:r>
+      <w:r>
+        <w:rPr>
+          <w:rFonts w:ascii="宋体" w:eastAsia="宋体" w:hAnsi="宋体" w:hint="eastAsia"/>
+          <w:sz w:val="24"/>
+          <w:szCs w:val="24"/>
+        </w:rPr>
+        <w:t>之所以引入</w:t>
+      </w:r>
+      <w:proofErr w:type="spellStart"/>
+      <w:r>
+        <w:rPr>
+          <w:rFonts w:ascii="宋体" w:eastAsia="宋体" w:hAnsi="宋体" w:hint="eastAsia"/>
+          <w:sz w:val="24"/>
+          <w:szCs w:val="24"/>
+        </w:rPr>
+        <w:t>nullptr</w:t>
+      </w:r>
+      <w:proofErr w:type="spellEnd"/>
+      <w:r>
+        <w:rPr>
+          <w:rFonts w:ascii="宋体" w:eastAsia="宋体" w:hAnsi="宋体" w:hint="eastAsia"/>
+          <w:sz w:val="24"/>
+          <w:szCs w:val="24"/>
+        </w:rPr>
+        <w:t>，是因为NULL在</w:t>
+      </w:r>
+      <w:r>
+        <w:rPr>
+          <w:rFonts w:ascii="宋体" w:eastAsia="宋体" w:hAnsi="宋体"/>
+          <w:sz w:val="24"/>
+          <w:szCs w:val="24"/>
+        </w:rPr>
+        <w:t>C</w:t>
+      </w:r>
+      <w:r>
+        <w:rPr>
+          <w:rFonts w:ascii="宋体" w:eastAsia="宋体" w:hAnsi="宋体" w:hint="eastAsia"/>
+          <w:sz w:val="24"/>
+          <w:szCs w:val="24"/>
+        </w:rPr>
+        <w:t>++中不完全兼容</w:t>
+      </w:r>
+      <w:r>
+        <w:rPr>
+          <w:rFonts w:ascii="宋体" w:eastAsia="宋体" w:hAnsi="宋体"/>
+          <w:sz w:val="24"/>
+          <w:szCs w:val="24"/>
+        </w:rPr>
+        <w:t>C</w:t>
+      </w:r>
+      <w:r>
+        <w:rPr>
+          <w:rFonts w:ascii="宋体" w:eastAsia="宋体" w:hAnsi="宋体" w:hint="eastAsia"/>
+          <w:sz w:val="24"/>
+          <w:szCs w:val="24"/>
+        </w:rPr>
+        <w:t>，</w:t>
+      </w:r>
+      <w:r>
+        <w:rPr>
+          <w:rFonts w:ascii="宋体" w:eastAsia="宋体" w:hAnsi="宋体"/>
+          <w:sz w:val="24"/>
+          <w:szCs w:val="24"/>
+        </w:rPr>
+        <w:t>C</w:t>
+      </w:r>
+      <w:r>
+        <w:rPr>
+          <w:rFonts w:ascii="宋体" w:eastAsia="宋体" w:hAnsi="宋体" w:hint="eastAsia"/>
+          <w:sz w:val="24"/>
+          <w:szCs w:val="24"/>
+        </w:rPr>
+        <w:t>中NULL的定义为：</w:t>
+      </w:r>
+    </w:p>
+    <w:p>
+      <w:pPr>
+        <w:spacing w:line="360" w:lineRule="auto"/>
+        <w:jc w:val="center"/>
+        <w:rPr>
+          <w:rFonts w:ascii="宋体" w:eastAsia="宋体" w:hAnsi="宋体"/>
+          <w:sz w:val="24"/>
+          <w:szCs w:val="24"/>
+        </w:rPr>
+      </w:pPr>
+      <w:r>
+        <w:rPr>
+          <w:rFonts w:ascii="宋体" w:eastAsia="宋体" w:hAnsi="宋体"/>
+          <w:sz w:val="24"/>
+          <w:szCs w:val="24"/>
+        </w:rPr>
+        <w:t>#define NULL    ((void *</w:t>
+      </w:r>
+      <w:proofErr w:type="gramStart"/>
+      <w:r>
+        <w:rPr>
+          <w:rFonts w:ascii="宋体" w:eastAsia="宋体" w:hAnsi="宋体"/>
+          <w:sz w:val="24"/>
+          <w:szCs w:val="24"/>
+        </w:rPr>
+        <w:t>)0</w:t>
+      </w:r>
+      <w:proofErr w:type="gramEnd"/>
+      <w:r>
+        <w:rPr>
+          <w:rFonts w:ascii="宋体" w:eastAsia="宋体" w:hAnsi="宋体"/>
+          <w:sz w:val="24"/>
+          <w:szCs w:val="24"/>
+        </w:rPr>
+        <w:t>)</w:t>
+      </w:r>
+    </w:p>
+    <w:p>
+      <w:pPr>
+        <w:spacing w:line="360" w:lineRule="auto"/>
+        <w:rPr>
+          <w:rFonts w:ascii="宋体" w:eastAsia="宋体" w:hAnsi="宋体"/>
+          <w:sz w:val="24"/>
+          <w:szCs w:val="24"/>
+        </w:rPr>
+      </w:pPr>
+      <w:r>
+        <w:rPr>
+          <w:rFonts w:ascii="宋体" w:eastAsia="宋体" w:hAnsi="宋体" w:hint="eastAsia"/>
+          <w:sz w:val="24"/>
+          <w:szCs w:val="24"/>
+        </w:rPr>
+        <w:t>也就是说NULL实质上是一个void</w:t>
+      </w:r>
+      <w:r>
+        <w:rPr>
+          <w:rFonts w:ascii="宋体" w:eastAsia="宋体" w:hAnsi="宋体"/>
+          <w:sz w:val="24"/>
+          <w:szCs w:val="24"/>
+        </w:rPr>
+        <w:t>*</w:t>
+      </w:r>
+      <w:r>
+        <w:rPr>
+          <w:rFonts w:ascii="宋体" w:eastAsia="宋体" w:hAnsi="宋体" w:hint="eastAsia"/>
+          <w:sz w:val="24"/>
+          <w:szCs w:val="24"/>
+        </w:rPr>
+        <w:t>指针。NULL在</w:t>
+      </w:r>
+      <w:r>
+        <w:rPr>
+          <w:rFonts w:ascii="宋体" w:eastAsia="宋体" w:hAnsi="宋体"/>
+          <w:sz w:val="24"/>
+          <w:szCs w:val="24"/>
+        </w:rPr>
+        <w:t>C</w:t>
+      </w:r>
+      <w:r>
+        <w:rPr>
+          <w:rFonts w:ascii="宋体" w:eastAsia="宋体" w:hAnsi="宋体" w:hint="eastAsia"/>
+          <w:sz w:val="24"/>
+          <w:szCs w:val="24"/>
+        </w:rPr>
+        <w:t>++中不完全兼容</w:t>
+      </w:r>
+      <w:r>
+        <w:rPr>
+          <w:rFonts w:ascii="宋体" w:eastAsia="宋体" w:hAnsi="宋体"/>
+          <w:sz w:val="24"/>
+          <w:szCs w:val="24"/>
+        </w:rPr>
+        <w:t>C</w:t>
+      </w:r>
+      <w:r>
+        <w:rPr>
+          <w:rFonts w:ascii="宋体" w:eastAsia="宋体" w:hAnsi="宋体" w:hint="eastAsia"/>
+          <w:sz w:val="24"/>
+          <w:szCs w:val="24"/>
+        </w:rPr>
+        <w:t>的原因和</w:t>
+      </w:r>
+      <w:r>
+        <w:rPr>
+          <w:rFonts w:ascii="宋体" w:eastAsia="宋体" w:hAnsi="宋体"/>
+          <w:sz w:val="24"/>
+          <w:szCs w:val="24"/>
+        </w:rPr>
+        <w:t>C++的函数重载机制有关。</w:t>
+      </w:r>
+      <w:r>
+        <w:rPr>
+          <w:rFonts w:ascii="宋体" w:eastAsia="宋体" w:hAnsi="宋体" w:hint="eastAsia"/>
+          <w:sz w:val="24"/>
+          <w:szCs w:val="24"/>
+        </w:rPr>
+        <w:t>如果</w:t>
+      </w:r>
+      <w:r>
+        <w:rPr>
+          <w:rFonts w:ascii="宋体" w:eastAsia="宋体" w:hAnsi="宋体"/>
+          <w:sz w:val="24"/>
+          <w:szCs w:val="24"/>
+        </w:rPr>
+        <w:t>C++让NULL也支持void *的隐式类型转换，这样编译器就不知道应该</w:t>
+      </w:r>
+      <w:proofErr w:type="gramStart"/>
+      <w:r>
+        <w:rPr>
+          <w:rFonts w:ascii="宋体" w:eastAsia="宋体" w:hAnsi="宋体"/>
+          <w:sz w:val="24"/>
+          <w:szCs w:val="24"/>
+        </w:rPr>
+        <w:t>调用哪</w:t>
+      </w:r>
+      <w:proofErr w:type="gramEnd"/>
+      <w:r>
+        <w:rPr>
+          <w:rFonts w:ascii="宋体" w:eastAsia="宋体" w:hAnsi="宋体"/>
+          <w:sz w:val="24"/>
+          <w:szCs w:val="24"/>
+        </w:rPr>
+        <w:t>一个函数。</w:t>
+      </w:r>
+      <w:r>
+        <w:rPr>
+          <w:rFonts w:ascii="宋体" w:eastAsia="宋体" w:hAnsi="宋体" w:hint="eastAsia"/>
+          <w:sz w:val="24"/>
+          <w:szCs w:val="24"/>
+        </w:rPr>
+        <w:t>例子如下：</w:t>
+      </w:r>
+    </w:p>
+    <w:p>
+      <w:pPr>
+        <w:spacing w:line="360" w:lineRule="auto"/>
+        <w:rPr>
+          <w:rFonts w:ascii="宋体" w:eastAsia="宋体" w:hAnsi="宋体"/>
+          <w:sz w:val="24"/>
+          <w:szCs w:val="24"/>
+        </w:rPr>
+      </w:pPr>
+      <w:proofErr w:type="gramStart"/>
+      <w:r>
+        <w:rPr>
+          <w:rFonts w:ascii="宋体" w:eastAsia="宋体" w:hAnsi="宋体"/>
+          <w:sz w:val="24"/>
+          <w:szCs w:val="24"/>
+        </w:rPr>
+        <w:t>void</w:t>
+      </w:r>
+      <w:proofErr w:type="gramEnd"/>
+      <w:r>
+        <w:rPr>
+          <w:rFonts w:ascii="宋体" w:eastAsia="宋体" w:hAnsi="宋体"/>
+          <w:sz w:val="24"/>
+          <w:szCs w:val="24"/>
+        </w:rPr>
+        <w:t xml:space="preserve"> </w:t>
+      </w:r>
+      <w:proofErr w:type="spellStart"/>
+      <w:r>
+        <w:rPr>
+          <w:rFonts w:ascii="宋体" w:eastAsia="宋体" w:hAnsi="宋体"/>
+          <w:sz w:val="24"/>
+          <w:szCs w:val="24"/>
+        </w:rPr>
+        <w:t>Func</w:t>
+      </w:r>
+      <w:proofErr w:type="spellEnd"/>
+      <w:r>
+        <w:rPr>
+          <w:rFonts w:ascii="宋体" w:eastAsia="宋体" w:hAnsi="宋体"/>
+          <w:sz w:val="24"/>
+          <w:szCs w:val="24"/>
+        </w:rPr>
+        <w:t>(char *);</w:t>
+      </w:r>
+    </w:p>
+    <w:p>
+      <w:pPr>
+        <w:spacing w:line="360" w:lineRule="auto"/>
+        <w:rPr>
+          <w:rFonts w:ascii="宋体" w:eastAsia="宋体" w:hAnsi="宋体" w:hint="eastAsia"/>
+          <w:sz w:val="24"/>
+          <w:szCs w:val="24"/>
+        </w:rPr>
+      </w:pPr>
+      <w:proofErr w:type="gramStart"/>
+      <w:r>
+        <w:rPr>
+          <w:rFonts w:ascii="宋体" w:eastAsia="宋体" w:hAnsi="宋体"/>
+          <w:sz w:val="24"/>
+          <w:szCs w:val="24"/>
+        </w:rPr>
+        <w:t>void</w:t>
+      </w:r>
+      <w:proofErr w:type="gramEnd"/>
+      <w:r>
+        <w:rPr>
+          <w:rFonts w:ascii="宋体" w:eastAsia="宋体" w:hAnsi="宋体"/>
+          <w:sz w:val="24"/>
+          <w:szCs w:val="24"/>
+        </w:rPr>
+        <w:t xml:space="preserve"> </w:t>
+      </w:r>
+      <w:proofErr w:type="spellStart"/>
+      <w:r>
+        <w:rPr>
+          <w:rFonts w:ascii="宋体" w:eastAsia="宋体" w:hAnsi="宋体"/>
+          <w:sz w:val="24"/>
+          <w:szCs w:val="24"/>
+        </w:rPr>
+        <w:t>Func</w:t>
+      </w:r>
+      <w:proofErr w:type="spellEnd"/>
+      <w:r>
+        <w:rPr>
+          <w:rFonts w:ascii="宋体" w:eastAsia="宋体" w:hAnsi="宋体"/>
+          <w:sz w:val="24"/>
+          <w:szCs w:val="24"/>
+        </w:rPr>
+        <w:t>(</w:t>
+      </w:r>
+      <w:proofErr w:type="spellStart"/>
+      <w:r>
+        <w:rPr>
+          <w:rFonts w:ascii="宋体" w:eastAsia="宋体" w:hAnsi="宋体"/>
+          <w:sz w:val="24"/>
+          <w:szCs w:val="24"/>
+        </w:rPr>
+        <w:t>int</w:t>
+      </w:r>
+      <w:proofErr w:type="spellEnd"/>
+      <w:r>
+        <w:rPr>
+          <w:rFonts w:ascii="宋体" w:eastAsia="宋体" w:hAnsi="宋体"/>
+          <w:sz w:val="24"/>
+          <w:szCs w:val="24"/>
+        </w:rPr>
+        <w:t>);</w:t>
+      </w:r>
+    </w:p>
+    <w:p>
+      <w:pPr>
+        <w:spacing w:line="360" w:lineRule="auto"/>
+        <w:rPr>
+          <w:rFonts w:ascii="宋体" w:eastAsia="宋体" w:hAnsi="宋体"/>
+          <w:sz w:val="24"/>
+          <w:szCs w:val="24"/>
+        </w:rPr>
+      </w:pPr>
+      <w:proofErr w:type="spellStart"/>
+      <w:proofErr w:type="gramStart"/>
+      <w:r>
+        <w:rPr>
+          <w:rFonts w:ascii="宋体" w:eastAsia="宋体" w:hAnsi="宋体"/>
+          <w:sz w:val="24"/>
+          <w:szCs w:val="24"/>
+        </w:rPr>
+        <w:t>int</w:t>
+      </w:r>
+      <w:proofErr w:type="spellEnd"/>
+      <w:proofErr w:type="gramEnd"/>
+      <w:r>
+        <w:rPr>
+          <w:rFonts w:ascii="宋体" w:eastAsia="宋体" w:hAnsi="宋体"/>
+          <w:sz w:val="24"/>
+          <w:szCs w:val="24"/>
+        </w:rPr>
+        <w:t xml:space="preserve"> main()</w:t>
+      </w:r>
+    </w:p>
+    <w:p>
+      <w:pPr>
+        <w:spacing w:line="360" w:lineRule="auto"/>
+        <w:rPr>
+          <w:rFonts w:ascii="宋体" w:eastAsia="宋体" w:hAnsi="宋体"/>
+          <w:sz w:val="24"/>
+          <w:szCs w:val="24"/>
+        </w:rPr>
+      </w:pPr>
+      <w:r>
+        <w:rPr>
+          <w:rFonts w:ascii="宋体" w:eastAsia="宋体" w:hAnsi="宋体"/>
+          <w:sz w:val="24"/>
+          <w:szCs w:val="24"/>
+        </w:rPr>
+        <w:t>{</w:t>
+      </w:r>
+    </w:p>
+    <w:p>
+      <w:pPr>
+        <w:spacing w:line="360" w:lineRule="auto"/>
+        <w:rPr>
+          <w:rFonts w:ascii="宋体" w:eastAsia="宋体" w:hAnsi="宋体"/>
+          <w:sz w:val="24"/>
+          <w:szCs w:val="24"/>
+        </w:rPr>
+      </w:pPr>
+      <w:r>
+        <w:rPr>
+          <w:rFonts w:ascii="宋体" w:eastAsia="宋体" w:hAnsi="宋体"/>
+          <w:sz w:val="24"/>
+          <w:szCs w:val="24"/>
+        </w:rPr>
+        <w:t xml:space="preserve">    </w:t>
+      </w:r>
+      <w:proofErr w:type="spellStart"/>
+      <w:proofErr w:type="gramStart"/>
+      <w:r>
+        <w:rPr>
+          <w:rFonts w:ascii="宋体" w:eastAsia="宋体" w:hAnsi="宋体"/>
+          <w:sz w:val="24"/>
+          <w:szCs w:val="24"/>
+        </w:rPr>
+        <w:t>Func</w:t>
+      </w:r>
+      <w:proofErr w:type="spellEnd"/>
+      <w:r>
+        <w:rPr>
+          <w:rFonts w:ascii="宋体" w:eastAsia="宋体" w:hAnsi="宋体"/>
+          <w:sz w:val="24"/>
+          <w:szCs w:val="24"/>
+        </w:rPr>
+        <w:t>(</w:t>
+      </w:r>
+      <w:proofErr w:type="gramEnd"/>
+      <w:r>
+        <w:rPr>
+          <w:rFonts w:ascii="宋体" w:eastAsia="宋体" w:hAnsi="宋体"/>
+          <w:sz w:val="24"/>
+          <w:szCs w:val="24"/>
+        </w:rPr>
+        <w:t>NULL);</w:t>
+      </w:r>
+    </w:p>
+    <w:p>
+      <w:pPr>
+        <w:spacing w:line="360" w:lineRule="auto"/>
+        <w:rPr>
+          <w:rFonts w:ascii="宋体" w:eastAsia="宋体" w:hAnsi="宋体"/>
+          <w:sz w:val="24"/>
+          <w:szCs w:val="24"/>
+        </w:rPr>
+      </w:pPr>
+      <w:r>
+        <w:rPr>
+          <w:rFonts w:ascii="宋体" w:eastAsia="宋体" w:hAnsi="宋体"/>
+          <w:sz w:val="24"/>
+          <w:szCs w:val="24"/>
+        </w:rPr>
+        <w:t>}</w:t>
+      </w:r>
+    </w:p>
+    <w:p>
+      <w:pPr>
+        <w:spacing w:line="360" w:lineRule="auto"/>
+        <w:rPr>
+          <w:rFonts w:ascii="宋体" w:eastAsia="宋体" w:hAnsi="宋体"/>
+          <w:sz w:val="24"/>
+          <w:szCs w:val="24"/>
+        </w:rPr>
+      </w:pPr>
+      <w:r>
+        <w:rPr>
+          <w:rFonts w:ascii="宋体" w:eastAsia="宋体" w:hAnsi="宋体" w:hint="eastAsia"/>
+          <w:sz w:val="24"/>
+          <w:szCs w:val="24"/>
+        </w:rPr>
+        <w:t>如果C++让NULL也支持void</w:t>
+      </w:r>
+      <w:r>
+        <w:rPr>
+          <w:rFonts w:ascii="宋体" w:eastAsia="宋体" w:hAnsi="宋体"/>
+          <w:sz w:val="24"/>
+          <w:szCs w:val="24"/>
+        </w:rPr>
+        <w:t>*</w:t>
+      </w:r>
+      <w:r>
+        <w:rPr>
+          <w:rFonts w:ascii="宋体" w:eastAsia="宋体" w:hAnsi="宋体" w:hint="eastAsia"/>
+          <w:sz w:val="24"/>
+          <w:szCs w:val="24"/>
+        </w:rPr>
+        <w:t>的隐式类型转换，这样编译器就不知道该调用哪个函数</w:t>
+      </w:r>
+      <w:r>
+        <w:rPr>
+          <w:rFonts w:ascii="宋体" w:eastAsia="宋体" w:hAnsi="宋体" w:hint="eastAsia"/>
+          <w:sz w:val="24"/>
+          <w:szCs w:val="24"/>
+        </w:rPr>
+        <w:t>，C++把NULL定义为0，解决了函数重载后的函数匹配问题，但是又引入了另一个问题，同样是这一段代码，</w:t>
+      </w:r>
+      <w:r>
+        <w:rPr>
+          <w:rFonts w:ascii="宋体" w:eastAsia="宋体" w:hAnsi="宋体" w:hint="eastAsia"/>
+          <w:sz w:val="24"/>
+          <w:szCs w:val="24"/>
+        </w:rPr>
+        <w:t>由于我们经常使用</w:t>
+      </w:r>
+      <w:r>
+        <w:rPr>
+          <w:rFonts w:ascii="宋体" w:eastAsia="宋体" w:hAnsi="宋体"/>
+          <w:sz w:val="24"/>
+          <w:szCs w:val="24"/>
+        </w:rPr>
+        <w:t>NULL表示空指针，所以从程序员的角度来看，</w:t>
+      </w:r>
+      <w:proofErr w:type="spellStart"/>
+      <w:r>
+        <w:rPr>
+          <w:rFonts w:ascii="宋体" w:eastAsia="宋体" w:hAnsi="宋体"/>
+          <w:sz w:val="24"/>
+          <w:szCs w:val="24"/>
+        </w:rPr>
+        <w:t>Func</w:t>
+      </w:r>
+      <w:proofErr w:type="spellEnd"/>
+      <w:r>
+        <w:rPr>
+          <w:rFonts w:ascii="宋体" w:eastAsia="宋体" w:hAnsi="宋体"/>
+          <w:sz w:val="24"/>
+          <w:szCs w:val="24"/>
+        </w:rPr>
+        <w:t>（NULL）应该调用的是</w:t>
+      </w:r>
+      <w:proofErr w:type="spellStart"/>
+      <w:r>
+        <w:rPr>
+          <w:rFonts w:ascii="宋体" w:eastAsia="宋体" w:hAnsi="宋体"/>
+          <w:sz w:val="24"/>
+          <w:szCs w:val="24"/>
+        </w:rPr>
+        <w:t>Func</w:t>
+      </w:r>
+      <w:proofErr w:type="spellEnd"/>
+      <w:r>
+        <w:rPr>
+          <w:rFonts w:ascii="宋体" w:eastAsia="宋体" w:hAnsi="宋体"/>
+          <w:sz w:val="24"/>
+          <w:szCs w:val="24"/>
+        </w:rPr>
+        <w:t>（char *）但实际上NULL的值是0，所以调用了</w:t>
+      </w:r>
+      <w:proofErr w:type="spellStart"/>
+      <w:r>
+        <w:rPr>
+          <w:rFonts w:ascii="宋体" w:eastAsia="宋体" w:hAnsi="宋体"/>
+          <w:sz w:val="24"/>
+          <w:szCs w:val="24"/>
+        </w:rPr>
+        <w:t>Func</w:t>
+      </w:r>
+      <w:proofErr w:type="spellEnd"/>
+      <w:r>
+        <w:rPr>
+          <w:rFonts w:ascii="宋体" w:eastAsia="宋体" w:hAnsi="宋体"/>
+          <w:sz w:val="24"/>
+          <w:szCs w:val="24"/>
+        </w:rPr>
+        <w:t>（</w:t>
+      </w:r>
+      <w:proofErr w:type="spellStart"/>
+      <w:r>
+        <w:rPr>
+          <w:rFonts w:ascii="宋体" w:eastAsia="宋体" w:hAnsi="宋体"/>
+          <w:sz w:val="24"/>
+          <w:szCs w:val="24"/>
+        </w:rPr>
+        <w:t>int</w:t>
+      </w:r>
+      <w:proofErr w:type="spellEnd"/>
+      <w:r>
+        <w:rPr>
+          <w:rFonts w:ascii="宋体" w:eastAsia="宋体" w:hAnsi="宋体"/>
+          <w:sz w:val="24"/>
+          <w:szCs w:val="24"/>
+        </w:rPr>
+        <w:t>）。</w:t>
+      </w:r>
+      <w:proofErr w:type="spellStart"/>
+      <w:r>
+        <w:rPr>
+          <w:rFonts w:ascii="宋体" w:eastAsia="宋体" w:hAnsi="宋体"/>
+          <w:sz w:val="24"/>
+          <w:szCs w:val="24"/>
+        </w:rPr>
+        <w:t>nullptr</w:t>
+      </w:r>
+      <w:proofErr w:type="spellEnd"/>
+      <w:r>
+        <w:rPr>
+          <w:rFonts w:ascii="宋体" w:eastAsia="宋体" w:hAnsi="宋体"/>
+          <w:sz w:val="24"/>
+          <w:szCs w:val="24"/>
+        </w:rPr>
+        <w:t>关键字真是为了解决这个问题而引入的。</w:t>
+      </w:r>
+      <w:r>
+        <w:rPr>
+          <w:rFonts w:ascii="宋体" w:eastAsia="宋体" w:hAnsi="宋体" w:hint="eastAsia"/>
+          <w:sz w:val="24"/>
+          <w:szCs w:val="24"/>
+        </w:rPr>
+        <w:t>另外我们还有注意到</w:t>
+      </w:r>
+      <w:r>
+        <w:rPr>
+          <w:rFonts w:ascii="宋体" w:eastAsia="宋体" w:hAnsi="宋体"/>
+          <w:sz w:val="24"/>
+          <w:szCs w:val="24"/>
+        </w:rPr>
+        <w:t>NULL只是一个宏定义，而</w:t>
+      </w:r>
+      <w:proofErr w:type="spellStart"/>
+      <w:r>
+        <w:rPr>
+          <w:rFonts w:ascii="宋体" w:eastAsia="宋体" w:hAnsi="宋体"/>
+          <w:sz w:val="24"/>
+          <w:szCs w:val="24"/>
+        </w:rPr>
+        <w:t>nullptr</w:t>
+      </w:r>
+      <w:proofErr w:type="spellEnd"/>
+      <w:r>
+        <w:rPr>
+          <w:rFonts w:ascii="宋体" w:eastAsia="宋体" w:hAnsi="宋体"/>
+          <w:sz w:val="24"/>
+          <w:szCs w:val="24"/>
+        </w:rPr>
+        <w:t>是一个C++关键字。</w:t>
+      </w:r>
+    </w:p>
+    <w:p>
+      <w:pPr>
+        <w:spacing w:line="360" w:lineRule="auto"/>
+        <w:rPr>
+          <w:rFonts w:ascii="宋体" w:eastAsia="宋体" w:hAnsi="宋体"/>
+          <w:sz w:val="24"/>
+          <w:szCs w:val="24"/>
+        </w:rPr>
+      </w:pPr>
+      <w:proofErr w:type="spellStart"/>
+      <w:r>
+        <w:rPr>
+          <w:rFonts w:ascii="宋体" w:eastAsia="宋体" w:hAnsi="宋体" w:hint="eastAsia"/>
+          <w:sz w:val="24"/>
+          <w:szCs w:val="24"/>
+        </w:rPr>
+        <w:t>nullptr</w:t>
+      </w:r>
+      <w:proofErr w:type="spellEnd"/>
+      <w:r>
+        <w:rPr>
+          <w:rFonts w:ascii="宋体" w:eastAsia="宋体" w:hAnsi="宋体" w:hint="eastAsia"/>
+          <w:sz w:val="24"/>
+          <w:szCs w:val="24"/>
+        </w:rPr>
+        <w:t>的使用：</w:t>
+      </w:r>
+      <w:proofErr w:type="spellStart"/>
+      <w:r>
+        <w:rPr>
+          <w:rFonts w:ascii="宋体" w:eastAsia="宋体" w:hAnsi="宋体" w:hint="eastAsia"/>
+          <w:sz w:val="24"/>
+          <w:szCs w:val="24"/>
+        </w:rPr>
+        <w:t>nullptr</w:t>
+      </w:r>
+      <w:proofErr w:type="spellEnd"/>
+      <w:r>
+        <w:rPr>
+          <w:rFonts w:ascii="宋体" w:eastAsia="宋体" w:hAnsi="宋体" w:hint="eastAsia"/>
+          <w:sz w:val="24"/>
+          <w:szCs w:val="24"/>
+        </w:rPr>
+        <w:t>关键字用于标识指针，是</w:t>
+      </w:r>
+      <w:proofErr w:type="spellStart"/>
+      <w:r>
+        <w:rPr>
+          <w:rFonts w:ascii="宋体" w:eastAsia="宋体" w:hAnsi="宋体" w:hint="eastAsia"/>
+          <w:sz w:val="24"/>
+          <w:szCs w:val="24"/>
+        </w:rPr>
+        <w:t>std</w:t>
+      </w:r>
+      <w:proofErr w:type="spellEnd"/>
+      <w:r>
+        <w:rPr>
+          <w:rFonts w:ascii="宋体" w:eastAsia="宋体" w:hAnsi="宋体"/>
+          <w:sz w:val="24"/>
+          <w:szCs w:val="24"/>
+        </w:rPr>
+        <w:t>::</w:t>
+      </w:r>
+      <w:proofErr w:type="spellStart"/>
+      <w:r>
+        <w:rPr>
+          <w:rFonts w:ascii="宋体" w:eastAsia="宋体" w:hAnsi="宋体" w:hint="eastAsia"/>
+          <w:sz w:val="24"/>
+          <w:szCs w:val="24"/>
+        </w:rPr>
+        <w:t>nullptr</w:t>
+      </w:r>
+      <w:r>
+        <w:rPr>
+          <w:rFonts w:ascii="宋体" w:eastAsia="宋体" w:hAnsi="宋体"/>
+          <w:sz w:val="24"/>
+          <w:szCs w:val="24"/>
+        </w:rPr>
+        <w:t>_t</w:t>
+      </w:r>
+      <w:proofErr w:type="spellEnd"/>
+      <w:r>
+        <w:rPr>
+          <w:rFonts w:ascii="宋体" w:eastAsia="宋体" w:hAnsi="宋体" w:hint="eastAsia"/>
+          <w:sz w:val="24"/>
+          <w:szCs w:val="24"/>
+        </w:rPr>
+        <w:t>类型的（</w:t>
+      </w:r>
+      <w:proofErr w:type="spellStart"/>
+      <w:r>
+        <w:rPr>
+          <w:rFonts w:ascii="宋体" w:eastAsia="宋体" w:hAnsi="宋体" w:hint="eastAsia"/>
+          <w:sz w:val="24"/>
+          <w:szCs w:val="24"/>
+        </w:rPr>
+        <w:t>constexpr</w:t>
+      </w:r>
+      <w:proofErr w:type="spellEnd"/>
+      <w:r>
+        <w:rPr>
+          <w:rFonts w:ascii="宋体" w:eastAsia="宋体" w:hAnsi="宋体" w:hint="eastAsia"/>
+          <w:sz w:val="24"/>
+          <w:szCs w:val="24"/>
+        </w:rPr>
+        <w:t>）变量。</w:t>
+      </w:r>
+      <w:r>
+        <w:rPr>
+          <w:rFonts w:ascii="宋体" w:eastAsia="宋体" w:hAnsi="宋体" w:hint="eastAsia"/>
+          <w:sz w:val="24"/>
+          <w:szCs w:val="24"/>
+        </w:rPr>
+        <w:t>它可以转换成任何指针类型和</w:t>
+      </w:r>
+      <w:r>
+        <w:rPr>
+          <w:rFonts w:ascii="宋体" w:eastAsia="宋体" w:hAnsi="宋体"/>
+          <w:sz w:val="24"/>
+          <w:szCs w:val="24"/>
+        </w:rPr>
+        <w:t>bool布尔类型（主要是为了</w:t>
+      </w:r>
+      <w:r>
+        <w:rPr>
+          <w:rFonts w:ascii="宋体" w:eastAsia="宋体" w:hAnsi="宋体"/>
+          <w:sz w:val="24"/>
+          <w:szCs w:val="24"/>
+        </w:rPr>
+        <w:t>兼容普通指针可以作为条件判断语句的写法），但是不能被转换为整数</w:t>
+      </w:r>
+      <w:r>
+        <w:rPr>
+          <w:rFonts w:ascii="宋体" w:eastAsia="宋体" w:hAnsi="宋体" w:hint="eastAsia"/>
+          <w:sz w:val="24"/>
+          <w:szCs w:val="24"/>
+        </w:rPr>
+        <w:t>：</w:t>
+      </w:r>
+    </w:p>
+    <w:p>
+      <w:pPr>
+        <w:spacing w:line="360" w:lineRule="auto"/>
+        <w:rPr>
+          <w:rFonts w:ascii="宋体" w:eastAsia="宋体" w:hAnsi="宋体"/>
+          <w:sz w:val="24"/>
+          <w:szCs w:val="24"/>
+        </w:rPr>
+      </w:pPr>
+      <w:r>
+        <w:rPr>
+          <w:rFonts w:ascii="宋体" w:eastAsia="宋体" w:hAnsi="宋体"/>
+          <w:sz w:val="24"/>
+          <w:szCs w:val="24"/>
+        </w:rPr>
+        <w:t xml:space="preserve">char *p1 = </w:t>
+      </w:r>
+      <w:proofErr w:type="spellStart"/>
+      <w:r>
+        <w:rPr>
+          <w:rFonts w:ascii="宋体" w:eastAsia="宋体" w:hAnsi="宋体"/>
+          <w:sz w:val="24"/>
+          <w:szCs w:val="24"/>
+        </w:rPr>
+        <w:t>nullptr</w:t>
+      </w:r>
+      <w:proofErr w:type="spellEnd"/>
+      <w:r>
+        <w:rPr>
+          <w:rFonts w:ascii="宋体" w:eastAsia="宋体" w:hAnsi="宋体"/>
+          <w:sz w:val="24"/>
+          <w:szCs w:val="24"/>
+        </w:rPr>
+        <w:t>;     // 正确</w:t>
+      </w:r>
+    </w:p>
+    <w:p>
+      <w:pPr>
+        <w:spacing w:line="360" w:lineRule="auto"/>
+        <w:rPr>
+          <w:rFonts w:ascii="宋体" w:eastAsia="宋体" w:hAnsi="宋体"/>
+          <w:sz w:val="24"/>
+          <w:szCs w:val="24"/>
+        </w:rPr>
+      </w:pPr>
+      <w:proofErr w:type="spellStart"/>
+      <w:r>
+        <w:rPr>
+          <w:rFonts w:ascii="宋体" w:eastAsia="宋体" w:hAnsi="宋体"/>
+          <w:sz w:val="24"/>
+          <w:szCs w:val="24"/>
+        </w:rPr>
+        <w:t>int</w:t>
+      </w:r>
+      <w:proofErr w:type="spellEnd"/>
+      <w:r>
+        <w:rPr>
+          <w:rFonts w:ascii="宋体" w:eastAsia="宋体" w:hAnsi="宋体"/>
+          <w:sz w:val="24"/>
+          <w:szCs w:val="24"/>
+        </w:rPr>
+        <w:t xml:space="preserve">  *p2 = </w:t>
+      </w:r>
+      <w:proofErr w:type="spellStart"/>
+      <w:r>
+        <w:rPr>
+          <w:rFonts w:ascii="宋体" w:eastAsia="宋体" w:hAnsi="宋体"/>
+          <w:sz w:val="24"/>
+          <w:szCs w:val="24"/>
+        </w:rPr>
+        <w:t>nullptr</w:t>
+      </w:r>
+      <w:proofErr w:type="spellEnd"/>
+      <w:r>
+        <w:rPr>
+          <w:rFonts w:ascii="宋体" w:eastAsia="宋体" w:hAnsi="宋体"/>
+          <w:sz w:val="24"/>
+          <w:szCs w:val="24"/>
+        </w:rPr>
+        <w:t>;     // 正确</w:t>
+      </w:r>
+    </w:p>
+    <w:p>
+      <w:pPr>
+        <w:spacing w:line="360" w:lineRule="auto"/>
+        <w:rPr>
+          <w:rFonts w:ascii="宋体" w:eastAsia="宋体" w:hAnsi="宋体"/>
+          <w:sz w:val="24"/>
+          <w:szCs w:val="24"/>
+        </w:rPr>
+      </w:pPr>
+      <w:r>
+        <w:rPr>
+          <w:rFonts w:ascii="宋体" w:eastAsia="宋体" w:hAnsi="宋体"/>
+          <w:sz w:val="24"/>
+          <w:szCs w:val="24"/>
+        </w:rPr>
+        <w:t xml:space="preserve">bool b = </w:t>
+      </w:r>
+      <w:proofErr w:type="spellStart"/>
+      <w:r>
+        <w:rPr>
+          <w:rFonts w:ascii="宋体" w:eastAsia="宋体" w:hAnsi="宋体"/>
+          <w:sz w:val="24"/>
+          <w:szCs w:val="24"/>
+        </w:rPr>
+        <w:t>nullptr</w:t>
+      </w:r>
+      <w:proofErr w:type="spellEnd"/>
+      <w:r>
+        <w:rPr>
+          <w:rFonts w:ascii="宋体" w:eastAsia="宋体" w:hAnsi="宋体"/>
+          <w:sz w:val="24"/>
+          <w:szCs w:val="24"/>
+        </w:rPr>
+        <w:t>;       // 正确. if(b)判断为false</w:t>
+      </w:r>
+    </w:p>
+    <w:p>
+      <w:pPr>
+        <w:spacing w:line="360" w:lineRule="auto"/>
+        <w:rPr>
+          <w:rFonts w:ascii="宋体" w:eastAsia="宋体" w:hAnsi="宋体" w:hint="eastAsia"/>
+          <w:sz w:val="24"/>
+          <w:szCs w:val="24"/>
+        </w:rPr>
+      </w:pPr>
+      <w:proofErr w:type="spellStart"/>
+      <w:r>
+        <w:rPr>
+          <w:rFonts w:ascii="宋体" w:eastAsia="宋体" w:hAnsi="宋体"/>
+          <w:sz w:val="24"/>
+          <w:szCs w:val="24"/>
+        </w:rPr>
+        <w:t>int</w:t>
+      </w:r>
+      <w:proofErr w:type="spellEnd"/>
+      <w:r>
+        <w:rPr>
+          <w:rFonts w:ascii="宋体" w:eastAsia="宋体" w:hAnsi="宋体"/>
+          <w:sz w:val="24"/>
+          <w:szCs w:val="24"/>
+        </w:rPr>
+        <w:t xml:space="preserve"> a = </w:t>
+      </w:r>
+      <w:proofErr w:type="spellStart"/>
+      <w:r>
+        <w:rPr>
+          <w:rFonts w:ascii="宋体" w:eastAsia="宋体" w:hAnsi="宋体"/>
+          <w:sz w:val="24"/>
+          <w:szCs w:val="24"/>
+        </w:rPr>
+        <w:t>nullptr</w:t>
+      </w:r>
+      <w:proofErr w:type="spellEnd"/>
+      <w:r>
+        <w:rPr>
+          <w:rFonts w:ascii="宋体" w:eastAsia="宋体" w:hAnsi="宋体"/>
+          <w:sz w:val="24"/>
+          <w:szCs w:val="24"/>
+        </w:rPr>
+        <w:t xml:space="preserve">;        // </w:t>
+      </w:r>
+      <w:r>
+        <w:rPr>
+          <w:rFonts w:ascii="宋体" w:eastAsia="宋体" w:hAnsi="宋体" w:hint="eastAsia"/>
+          <w:sz w:val="24"/>
+          <w:szCs w:val="24"/>
+        </w:rPr>
+        <w:t>错误</w:t>
+      </w:r>
+      <w:bookmarkStart w:id="0" w:name="_GoBack"/>
+      <w:bookmarkEnd w:id="0"/>
     </w:p>
     <w:sectPr>
       <w:pgSz w:w="11906" w:h="16838"/>

</xml_diff>